<commit_message>
Edited some errors on document
In the process of proof reading
</commit_message>
<xml_diff>
--- a/Documentation/Planning Doc.docx
+++ b/Documentation/Planning Doc.docx
@@ -782,8 +782,6 @@
                 <w:bCs/>
               </w:rPr>
             </w:pPr>
-            <w:bookmarkStart w:id="0" w:name="_GoBack"/>
-            <w:bookmarkEnd w:id="0"/>
           </w:p>
         </w:tc>
       </w:tr>
@@ -2382,120 +2380,131 @@
         <w:lastRenderedPageBreak/>
         <w:t xml:space="preserve"> </w:t>
       </w:r>
-      <w:bookmarkStart w:id="1" w:name="_Toc411000853"/>
+      <w:bookmarkStart w:id="0" w:name="_Toc411000853"/>
       <w:r>
         <w:t>Introduction to project</w:t>
       </w:r>
+      <w:bookmarkEnd w:id="0"/>
+    </w:p>
+    <w:p>
+      <w:r>
+        <w:t xml:space="preserve">The reason for this project is to create mobile applications for use by health care professionals to look up treatments for Lung infections. People with cystic fibrosis are </w:t>
+      </w:r>
+      <w:r>
+        <w:t>vulnerable</w:t>
+      </w:r>
+      <w:r>
+        <w:t xml:space="preserve"> to lung infections that are usually harmless to healthy people. Cross-infection can be deadly to people with cystic fibrosis</w:t>
+      </w:r>
+      <w:r>
+        <w:t>,</w:t>
+      </w:r>
+      <w:r>
+        <w:t xml:space="preserve"> this means they need extra care and need quick treatment to make sure they have a better quality of </w:t>
+      </w:r>
+      <w:r>
+        <w:t>life [</w:t>
+      </w:r>
+      <w:r>
+        <w:t>1]</w:t>
+      </w:r>
+      <w:r>
+        <w:t xml:space="preserve">. </w:t>
+      </w:r>
+      <w:r>
+        <w:t xml:space="preserve">To treat these infections combinations of toxic </w:t>
+      </w:r>
+      <w:r>
+        <w:t>antibiotics</w:t>
+      </w:r>
+      <w:r>
+        <w:t xml:space="preserve"> have to be used. Doctors can sometimes struggle to find information quickly about choosing the right antibiotics for a specific pathogen. </w:t>
+      </w:r>
+      <w:r>
+        <w:t>The main aim of the mobile applications is to allow fast access of this information while working in hospitals where there may be no internet connection thus making it hard to get the information. The mobile application</w:t>
+      </w:r>
+      <w:r>
+        <w:t xml:space="preserve"> will</w:t>
+      </w:r>
+      <w:r>
+        <w:t xml:space="preserve"> update when a connection is present then will store this information on the device to be used even if there is no internet connection. This will enable doctors to have a quick reference guide on hand.</w:t>
+      </w:r>
+    </w:p>
+    <w:p>
+      <w:pPr>
+        <w:pStyle w:val="Heading2"/>
+      </w:pPr>
+      <w:bookmarkStart w:id="1" w:name="_Toc411000854"/>
+      <w:r>
+        <w:t>Problem statement</w:t>
+      </w:r>
       <w:bookmarkEnd w:id="1"/>
     </w:p>
     <w:p>
       <w:r>
-        <w:t xml:space="preserve">The reason for this project is to create mobile applications for use by health care professionals to look up treatments for Lung infections. People with cystic fibrosis are </w:t>
-      </w:r>
-      <w:r>
-        <w:t>vulnerable</w:t>
-      </w:r>
-      <w:r>
-        <w:t xml:space="preserve"> to lung infections that are usually harmless to healthy people. Cross-infection can be deadly to people with cystic fibrosis this means they need extra care and need quick treatment to make sure they have a better quality of </w:t>
-      </w:r>
-      <w:r>
-        <w:t>life [</w:t>
-      </w:r>
-      <w:r>
-        <w:t>1]</w:t>
-      </w:r>
-      <w:r>
-        <w:t xml:space="preserve">. </w:t>
-      </w:r>
-      <w:r>
-        <w:t xml:space="preserve">To treat these infections combinations of toxic </w:t>
-      </w:r>
-      <w:r>
-        <w:t>antibiotics</w:t>
-      </w:r>
-      <w:r>
-        <w:t xml:space="preserve"> have to be used. Doctors can sometimes struggle to find information quickly about choosing the right antibiotics for a specific pathogen. </w:t>
-      </w:r>
-      <w:r>
-        <w:t>The main aim of the mobile applications is to allow fast access of this information while working in hospitals where there may be no internet connection thus making it hard to get the information. The mobile application update when a connection is present then will store this information on the device to be used even if there is no internet connection. This will enable doctors to have a quick reference guide on hand.</w:t>
+        <w:t>The problem is bad internet connectivity in hospitals making it hard to for doctors to have quick access to information</w:t>
+      </w:r>
+      <w:r>
+        <w:t>.</w:t>
+      </w:r>
+      <w:r>
+        <w:t xml:space="preserve"> This particular problem is the access to information on antibiotics </w:t>
+      </w:r>
+      <w:r>
+        <w:t>to treat lung infections. There is a need for a quick reference guide on a mobile device that can be updated by an expert. The application needs to update when a connection is present but work offline. There needs to be an admin system to allow an expert to update the information on the mobile applications.</w:t>
       </w:r>
     </w:p>
     <w:p>
       <w:pPr>
         <w:pStyle w:val="Heading2"/>
       </w:pPr>
-      <w:bookmarkStart w:id="2" w:name="_Toc411000854"/>
-      <w:r>
-        <w:t>Problem statement</w:t>
+      <w:r>
+        <w:t xml:space="preserve"> </w:t>
+      </w:r>
+      <w:bookmarkStart w:id="2" w:name="_Toc411000855"/>
+      <w:r>
+        <w:t>Possible solution</w:t>
       </w:r>
       <w:bookmarkEnd w:id="2"/>
     </w:p>
     <w:p>
       <w:r>
-        <w:t>The problem is bad internet connectivity in hospitals making it hard to for doctors to have quick access to information</w:t>
-      </w:r>
-      <w:r>
-        <w:t>.</w:t>
-      </w:r>
-      <w:r>
-        <w:t xml:space="preserve"> This particular problem is the access to information on antibiotics </w:t>
-      </w:r>
-      <w:r>
-        <w:t>to treat lung infections. There is a need for a quick reference guide on a mobile device that can be updated by an expert. The application needs to update when a connection is present but work offline. There needs to be an admin system to allow an expert to update the information on the mobile applications.</w:t>
-      </w:r>
-    </w:p>
-    <w:p>
-      <w:pPr>
-        <w:pStyle w:val="Heading2"/>
-      </w:pPr>
+        <w:t>This project relies on the</w:t>
+      </w:r>
+      <w:r>
+        <w:t xml:space="preserve"> following</w:t>
+      </w:r>
+      <w:r>
+        <w:t xml:space="preserve"> modules</w:t>
+      </w:r>
+      <w:r>
+        <w:t xml:space="preserve"> of my degree program</w:t>
+      </w:r>
+      <w:r>
+        <w:t xml:space="preserve">; </w:t>
+      </w:r>
+      <w:r>
+        <w:t>Distributed</w:t>
+      </w:r>
       <w:r>
         <w:t xml:space="preserve"> </w:t>
       </w:r>
-      <w:bookmarkStart w:id="3" w:name="_Toc411000855"/>
-      <w:r>
-        <w:t>Possible solution</w:t>
-      </w:r>
-      <w:bookmarkEnd w:id="3"/>
-    </w:p>
-    <w:p>
-      <w:r>
-        <w:t xml:space="preserve">A possible solution to this is to create </w:t>
-      </w:r>
-      <w:r>
-        <w:t>an</w:t>
-      </w:r>
-      <w:r>
-        <w:t xml:space="preserve"> IOS and</w:t>
-      </w:r>
-      <w:r>
-        <w:t xml:space="preserve"> possibly an</w:t>
-      </w:r>
-      <w:r>
-        <w:t xml:space="preserve"> Android application</w:t>
-      </w:r>
-      <w:r>
-        <w:t xml:space="preserve"> with administration system and server</w:t>
-      </w:r>
-      <w:r>
-        <w:t>.</w:t>
-      </w:r>
-      <w:r>
-        <w:t xml:space="preserve"> This project relies on the modules; </w:t>
-      </w:r>
-      <w:r>
-        <w:t>Distributed</w:t>
+      <w:r>
+        <w:t>Systems, Mobile</w:t>
+      </w:r>
+      <w:r>
+        <w:t xml:space="preserve"> Development, Core Programming, Network and IT management, Software engineering, Graphical User Interfaces and Usability Design.</w:t>
       </w:r>
       <w:r>
         <w:t xml:space="preserve"> </w:t>
       </w:r>
-      <w:r>
-        <w:t>Systems, Mobile</w:t>
-      </w:r>
-      <w:r>
-        <w:t xml:space="preserve"> Development, Core Programming, Network and IT management, Software engineering, Graphical User Interfaces and Usability Design.</w:t>
-      </w:r>
-      <w:r>
-        <w:t xml:space="preserve"> There is a lot of debate over which operating system is more popular but all agree that IOS and Android hold most of the market in </w:t>
+    </w:p>
+    <w:p>
+      <w:r>
+        <w:t xml:space="preserve">A possible solution to this is to create an IOS and possibly an Android application with administration system and server. </w:t>
+      </w:r>
+      <w:r>
+        <w:t xml:space="preserve">There is a lot of debate over which operating system is more popular but all agree that IOS and Android hold most of the market in </w:t>
       </w:r>
       <w:r>
         <w:t>comparison</w:t>
@@ -2507,7 +2516,13 @@
         <w:t>etc.</w:t>
       </w:r>
       <w:r>
-        <w:t xml:space="preserve">[2][3]. Part of the solution is to create a RESTful server application to handle the updating and storage of the information. The final part of the solution will be a website to handle the administration of the data on the RESTful server with a secure login to make sure only experts have access to edit this critical information. </w:t>
+        <w:t>[2][3]. Part of the solution is to create a RESTful server application to handle the updating and storage of the information. The final part of the solution will be a website</w:t>
+      </w:r>
+      <w:r>
+        <w:t xml:space="preserve"> or application</w:t>
+      </w:r>
+      <w:r>
+        <w:t xml:space="preserve"> to handle the administration of the data on the RESTful server with a secure login to make sure only experts have access to edit this critical information. </w:t>
       </w:r>
       <w:r>
         <w:t xml:space="preserve"> A diagram of the solution is shown below in figure one.</w:t>
@@ -2527,11 +2542,11 @@
       <w:pPr>
         <w:pStyle w:val="Heading3"/>
       </w:pPr>
-      <w:bookmarkStart w:id="4" w:name="_Toc411000856"/>
+      <w:bookmarkStart w:id="3" w:name="_Toc411000856"/>
       <w:r>
         <w:t>Figure one.</w:t>
       </w:r>
-      <w:bookmarkEnd w:id="4"/>
+      <w:bookmarkEnd w:id="3"/>
     </w:p>
     <w:p>
       <w:r>
@@ -2703,7 +2718,19 @@
         </w:numPr>
       </w:pPr>
       <w:r>
-        <w:t xml:space="preserve">The website uses a get request from the RESTful </w:t>
+        <w:t xml:space="preserve">The website uses a </w:t>
+      </w:r>
+      <w:r>
+        <w:t>“</w:t>
+      </w:r>
+      <w:r>
+        <w:t>get</w:t>
+      </w:r>
+      <w:r>
+        <w:t>”</w:t>
+      </w:r>
+      <w:r>
+        <w:t xml:space="preserve"> request from the RESTful </w:t>
       </w:r>
       <w:r>
         <w:t>web service</w:t>
@@ -2721,6 +2748,7 @@
         </w:numPr>
       </w:pPr>
       <w:r>
+        <w:lastRenderedPageBreak/>
         <w:t>The admin app will then ask if the expert wants to edit or create the data.</w:t>
       </w:r>
     </w:p>
@@ -2733,7 +2761,6 @@
         </w:numPr>
       </w:pPr>
       <w:r>
-        <w:lastRenderedPageBreak/>
         <w:t>The admin app display will be a set of fields that can be filled in either about an antibiotic or a pathogen this data is used to create the objects.</w:t>
       </w:r>
       <w:r>
@@ -2840,7 +2867,12 @@
         <w:t xml:space="preserve"> for the system to be used easily.</w:t>
       </w:r>
       <w:r>
-        <w:t xml:space="preserve"> This is because if the app becomes outdated</w:t>
+        <w:t xml:space="preserve"> I think this</w:t>
+      </w:r>
+      <w:bookmarkStart w:id="4" w:name="_GoBack"/>
+      <w:bookmarkEnd w:id="4"/>
+      <w:r>
+        <w:t xml:space="preserve"> because if the app becomes outdated</w:t>
       </w:r>
       <w:r>
         <w:t>,</w:t>
@@ -2892,7 +2924,15 @@
         <w:t>HTC, Samsung</w:t>
       </w:r>
       <w:r>
-        <w:t>, Sony etc.) which all have many versions of their devices with varying screen sizes and different versions of the operating systems</w:t>
+        <w:t xml:space="preserve">, </w:t>
+      </w:r>
+      <w:proofErr w:type="gramStart"/>
+      <w:r>
+        <w:t>Sony</w:t>
+      </w:r>
+      <w:proofErr w:type="gramEnd"/>
+      <w:r>
+        <w:t xml:space="preserve"> etc.) which all have many versions of their devices with varying screen sizes and different versions of the operating systems</w:t>
       </w:r>
       <w:r>
         <w:t xml:space="preserve"> </w:t>
@@ -3080,8 +3120,13 @@
         <w:t>hosen operating systems are</w:t>
       </w:r>
       <w:r>
-        <w:t xml:space="preserve"> Apple and probably Android</w:t>
-      </w:r>
+        <w:t xml:space="preserve"> Apple and probably </w:t>
+      </w:r>
+      <w:proofErr w:type="gramStart"/>
+      <w:r>
+        <w:t>Android</w:t>
+      </w:r>
+      <w:proofErr w:type="gramEnd"/>
       <w:r>
         <w:t>,</w:t>
       </w:r>
@@ -4013,7 +4058,29 @@
           <w:szCs w:val="20"/>
           <w:lang w:eastAsia="en-GB"/>
         </w:rPr>
-        <w:t xml:space="preserve"> 'Cross-Infection - Cystic Fibrosis Trust'. N.p., 2015. Web. 29 Jan. 2015.</w:t>
+        <w:t xml:space="preserve"> 'Cross-Infection - Cystic Fibrosis Trust'. </w:t>
+      </w:r>
+      <w:proofErr w:type="spellStart"/>
+      <w:proofErr w:type="gramStart"/>
+      <w:r>
+        <w:rPr>
+          <w:b/>
+          <w:sz w:val="20"/>
+          <w:szCs w:val="20"/>
+          <w:lang w:eastAsia="en-GB"/>
+        </w:rPr>
+        <w:t>N.p</w:t>
+      </w:r>
+      <w:proofErr w:type="spellEnd"/>
+      <w:proofErr w:type="gramEnd"/>
+      <w:r>
+        <w:rPr>
+          <w:b/>
+          <w:sz w:val="20"/>
+          <w:szCs w:val="20"/>
+          <w:lang w:eastAsia="en-GB"/>
+        </w:rPr>
+        <w:t>., 2015. Web. 29 Jan. 2015.</w:t>
       </w:r>
     </w:p>
     <w:p>
@@ -4040,7 +4107,25 @@
           <w:sz w:val="20"/>
           <w:szCs w:val="20"/>
         </w:rPr>
-        <w:t>Arthur, Charles. 'Three Graphs To Stop Smartphone Fans Fretting About 'Market Share''. </w:t>
+        <w:t xml:space="preserve">Arthur, Charles. 'Three Graphs </w:t>
+      </w:r>
+      <w:proofErr w:type="gramStart"/>
+      <w:r>
+        <w:rPr>
+          <w:b/>
+          <w:sz w:val="20"/>
+          <w:szCs w:val="20"/>
+        </w:rPr>
+        <w:t>To</w:t>
+      </w:r>
+      <w:proofErr w:type="gramEnd"/>
+      <w:r>
+        <w:rPr>
+          <w:b/>
+          <w:sz w:val="20"/>
+          <w:szCs w:val="20"/>
+        </w:rPr>
+        <w:t xml:space="preserve"> Stop Smartphone Fans Fretting About 'Market Share''. </w:t>
       </w:r>
       <w:r>
         <w:rPr>
@@ -4056,7 +4141,27 @@
           <w:sz w:val="20"/>
           <w:szCs w:val="20"/>
         </w:rPr>
-        <w:t xml:space="preserve"> Guardian. N.p., 2014. Web. 29 Jan. 2015.</w:t>
+        <w:t xml:space="preserve"> Guardian. </w:t>
+      </w:r>
+      <w:proofErr w:type="spellStart"/>
+      <w:proofErr w:type="gramStart"/>
+      <w:r>
+        <w:rPr>
+          <w:b/>
+          <w:sz w:val="20"/>
+          <w:szCs w:val="20"/>
+        </w:rPr>
+        <w:t>N.p</w:t>
+      </w:r>
+      <w:proofErr w:type="spellEnd"/>
+      <w:proofErr w:type="gramEnd"/>
+      <w:r>
+        <w:rPr>
+          <w:b/>
+          <w:sz w:val="20"/>
+          <w:szCs w:val="20"/>
+        </w:rPr>
+        <w:t>., 2014. Web. 29 Jan. 2015.</w:t>
       </w:r>
     </w:p>
     <w:p>
@@ -4093,7 +4198,29 @@
           <w:szCs w:val="20"/>
           <w:shd w:val="clear" w:color="auto" w:fill="FFFFFF"/>
         </w:rPr>
-        <w:t xml:space="preserve"> 'Operating System Market Share'. N.p., 2015. Web. 29 Jan. 2015.</w:t>
+        <w:t xml:space="preserve"> 'Operating System Market Share'. </w:t>
+      </w:r>
+      <w:proofErr w:type="spellStart"/>
+      <w:proofErr w:type="gramStart"/>
+      <w:r>
+        <w:rPr>
+          <w:b/>
+          <w:sz w:val="20"/>
+          <w:szCs w:val="20"/>
+          <w:shd w:val="clear" w:color="auto" w:fill="FFFFFF"/>
+        </w:rPr>
+        <w:t>N.p</w:t>
+      </w:r>
+      <w:proofErr w:type="spellEnd"/>
+      <w:proofErr w:type="gramEnd"/>
+      <w:r>
+        <w:rPr>
+          <w:b/>
+          <w:sz w:val="20"/>
+          <w:szCs w:val="20"/>
+          <w:shd w:val="clear" w:color="auto" w:fill="FFFFFF"/>
+        </w:rPr>
+        <w:t>., 2015. Web. 29 Jan. 2015.</w:t>
       </w:r>
     </w:p>
     <w:p>
@@ -4112,7 +4239,49 @@
           <w:szCs w:val="20"/>
           <w:lang w:eastAsia="en-GB"/>
         </w:rPr>
-        <w:t>[4]Taylor, Bryan. 'What Are The Advantages/Disadvantages Of Using REST API Over Native Libraries? - Quora'. Quora.com. N.p., 2015. Web. 10 Feb. 2015.</w:t>
+        <w:t xml:space="preserve">[4]Taylor, Bryan. 'What Are The Advantages/Disadvantages Of Using REST API Over Native Libraries? - </w:t>
+      </w:r>
+      <w:proofErr w:type="spellStart"/>
+      <w:r>
+        <w:rPr>
+          <w:b/>
+          <w:sz w:val="20"/>
+          <w:szCs w:val="20"/>
+          <w:lang w:eastAsia="en-GB"/>
+        </w:rPr>
+        <w:t>Quora</w:t>
+      </w:r>
+      <w:proofErr w:type="spellEnd"/>
+      <w:r>
+        <w:rPr>
+          <w:b/>
+          <w:sz w:val="20"/>
+          <w:szCs w:val="20"/>
+          <w:lang w:eastAsia="en-GB"/>
+        </w:rPr>
+        <w:t xml:space="preserve">'. Quora.com. </w:t>
+      </w:r>
+      <w:proofErr w:type="spellStart"/>
+      <w:proofErr w:type="gramStart"/>
+      <w:r>
+        <w:rPr>
+          <w:b/>
+          <w:sz w:val="20"/>
+          <w:szCs w:val="20"/>
+          <w:lang w:eastAsia="en-GB"/>
+        </w:rPr>
+        <w:t>N.p</w:t>
+      </w:r>
+      <w:proofErr w:type="spellEnd"/>
+      <w:proofErr w:type="gramEnd"/>
+      <w:r>
+        <w:rPr>
+          <w:b/>
+          <w:sz w:val="20"/>
+          <w:szCs w:val="20"/>
+          <w:lang w:eastAsia="en-GB"/>
+        </w:rPr>
+        <w:t>., 2015. Web. 10 Feb. 2015.</w:t>
       </w:r>
     </w:p>
     <w:p>
@@ -4138,13 +4307,41 @@
         </w:rPr>
         <w:t xml:space="preserve"> </w:t>
       </w:r>
+      <w:proofErr w:type="spellStart"/>
       <w:r>
         <w:rPr>
           <w:b/>
           <w:sz w:val="20"/>
           <w:szCs w:val="20"/>
         </w:rPr>
-        <w:t xml:space="preserve">Hata, Kosuke. 'Why Do Mobile App Developers Tend To Build On </w:t>
+        <w:t>Hata</w:t>
+      </w:r>
+      <w:proofErr w:type="spellEnd"/>
+      <w:r>
+        <w:rPr>
+          <w:b/>
+          <w:sz w:val="20"/>
+          <w:szCs w:val="20"/>
+        </w:rPr>
+        <w:t xml:space="preserve">, </w:t>
+      </w:r>
+      <w:proofErr w:type="spellStart"/>
+      <w:r>
+        <w:rPr>
+          <w:b/>
+          <w:sz w:val="20"/>
+          <w:szCs w:val="20"/>
+        </w:rPr>
+        <w:t>Kosuke</w:t>
+      </w:r>
+      <w:proofErr w:type="spellEnd"/>
+      <w:r>
+        <w:rPr>
+          <w:b/>
+          <w:sz w:val="20"/>
+          <w:szCs w:val="20"/>
+        </w:rPr>
+        <w:t xml:space="preserve">. 'Why Do Mobile App Developers Tend To Build On </w:t>
       </w:r>
       <w:r>
         <w:rPr>
@@ -4160,7 +4357,45 @@
           <w:sz w:val="20"/>
           <w:szCs w:val="20"/>
         </w:rPr>
-        <w:t xml:space="preserve"> First Rather Than Other Platforms Like Android? - Quora'. Quora.com. N.p., 2015. Web. 11 Feb. 2015.</w:t>
+        <w:t xml:space="preserve"> First Rather Than Other Platforms Like Android? - </w:t>
+      </w:r>
+      <w:proofErr w:type="spellStart"/>
+      <w:r>
+        <w:rPr>
+          <w:b/>
+          <w:sz w:val="20"/>
+          <w:szCs w:val="20"/>
+        </w:rPr>
+        <w:t>Quora</w:t>
+      </w:r>
+      <w:proofErr w:type="spellEnd"/>
+      <w:r>
+        <w:rPr>
+          <w:b/>
+          <w:sz w:val="20"/>
+          <w:szCs w:val="20"/>
+        </w:rPr>
+        <w:t xml:space="preserve">'. Quora.com. </w:t>
+      </w:r>
+      <w:proofErr w:type="spellStart"/>
+      <w:proofErr w:type="gramStart"/>
+      <w:r>
+        <w:rPr>
+          <w:b/>
+          <w:sz w:val="20"/>
+          <w:szCs w:val="20"/>
+        </w:rPr>
+        <w:t>N.p</w:t>
+      </w:r>
+      <w:proofErr w:type="spellEnd"/>
+      <w:proofErr w:type="gramEnd"/>
+      <w:r>
+        <w:rPr>
+          <w:b/>
+          <w:sz w:val="20"/>
+          <w:szCs w:val="20"/>
+        </w:rPr>
+        <w:t>., 2015. Web. 11 Feb. 2015.</w:t>
       </w:r>
     </w:p>
     <w:p>
@@ -7336,7 +7571,7 @@
 </file>
 
 <file path=customXml/itemProps1.xml><?xml version="1.0" encoding="utf-8"?>
-<ds:datastoreItem xmlns:ds="http://schemas.openxmlformats.org/officeDocument/2006/customXml" ds:itemID="{3FAE4BEB-DEE3-4584-99C4-D557985A5446}">
+<ds:datastoreItem xmlns:ds="http://schemas.openxmlformats.org/officeDocument/2006/customXml" ds:itemID="{1AD52C5F-1153-41AC-AAA8-CFA97ED98A3F}">
   <ds:schemaRefs>
     <ds:schemaRef ds:uri="http://schemas.openxmlformats.org/officeDocument/2006/bibliography"/>
   </ds:schemaRefs>

</xml_diff>

<commit_message>
Edited some things in the scoping document
</commit_message>
<xml_diff>
--- a/Documentation/Planning Doc.docx
+++ b/Documentation/Planning Doc.docx
@@ -2869,93 +2869,83 @@
       <w:r>
         <w:t xml:space="preserve"> I think this</w:t>
       </w:r>
-      <w:bookmarkStart w:id="4" w:name="_GoBack"/>
+      <w:r>
+        <w:t xml:space="preserve"> because if the app becomes outdated</w:t>
+      </w:r>
+      <w:r>
+        <w:t>,</w:t>
+      </w:r>
+      <w:r>
+        <w:t xml:space="preserve"> any developer can just read the API and get the human readable data to be used in their app</w:t>
+      </w:r>
+      <w:r>
+        <w:t xml:space="preserve"> to be used</w:t>
+      </w:r>
+      <w:r>
+        <w:t xml:space="preserve"> any way they want. This data will be in XML so any platform can use the data to display the information.</w:t>
+      </w:r>
+    </w:p>
+    <w:p>
+      <w:pPr>
+        <w:pStyle w:val="Heading2"/>
+      </w:pPr>
+      <w:r>
+        <w:t>Why is the main focus IOS, for the mobile App?</w:t>
+      </w:r>
+    </w:p>
+    <w:p>
+      <w:r>
+        <w:t>The</w:t>
+      </w:r>
+      <w:r>
+        <w:t xml:space="preserve"> main</w:t>
+      </w:r>
+      <w:r>
+        <w:t xml:space="preserve"> reason for focusing on IOS is because the client believes this is what most of the students will want to use but a</w:t>
+      </w:r>
+      <w:r>
+        <w:t>n</w:t>
+      </w:r>
+      <w:r>
+        <w:t xml:space="preserve"> </w:t>
+      </w:r>
+      <w:r>
+        <w:t>Android</w:t>
+      </w:r>
+      <w:r>
+        <w:t xml:space="preserve"> app will be strived for if possible.</w:t>
+      </w:r>
+      <w:r>
+        <w:t xml:space="preserve"> Another good reason to develop IOS is because of the amount of devices you create the app for is very limited, just versions of IPhone/IPad. This makes it easier to test and create interfaces as you are only doing it for a few devices unlike Android which has many different companies such as (</w:t>
+      </w:r>
+      <w:r>
+        <w:t>HTC, Samsung</w:t>
+      </w:r>
+      <w:r>
+        <w:t>, Sony etc.) which all have many versions of their devices with varying screen sizes and different versions of the operating systems</w:t>
+      </w:r>
+      <w:r>
+        <w:t xml:space="preserve"> </w:t>
+      </w:r>
+      <w:r>
+        <w:t>[5]</w:t>
+      </w:r>
+      <w:r>
+        <w:t xml:space="preserve">. </w:t>
+      </w:r>
+      <w:r>
+        <w:t>As this is quite a short term project IOS definitely seems like the best solution for this reason alone as it will be much faster and safer to create an high quality application that works on IOS devices. If there is time at the end an Android application will be made to a popular device and screen size but catering to all the devices on Android is out of the scope of this project.</w:t>
+      </w:r>
+    </w:p>
+    <w:p>
+      <w:pPr>
+        <w:pStyle w:val="Heading2"/>
+      </w:pPr>
+      <w:bookmarkStart w:id="4" w:name="_Toc411000857"/>
+      <w:r>
+        <w:t>How to demonstrate the quality of the solution</w:t>
+      </w:r>
       <w:bookmarkEnd w:id="4"/>
-      <w:r>
-        <w:t xml:space="preserve"> because if the app becomes outdated</w:t>
-      </w:r>
-      <w:r>
-        <w:t>,</w:t>
-      </w:r>
-      <w:r>
-        <w:t xml:space="preserve"> any developer can just read the API and get the human readable data to be used in their app</w:t>
-      </w:r>
-      <w:r>
-        <w:t xml:space="preserve"> to be used</w:t>
-      </w:r>
-      <w:r>
-        <w:t xml:space="preserve"> any way they want. This data will be in XML so any platform can use the data to display the information.</w:t>
-      </w:r>
-    </w:p>
-    <w:p>
-      <w:pPr>
-        <w:pStyle w:val="Heading2"/>
-      </w:pPr>
-      <w:r>
-        <w:t>Why is the main focus IOS, for the mobile App?</w:t>
-      </w:r>
-    </w:p>
-    <w:p>
-      <w:r>
-        <w:t>The</w:t>
-      </w:r>
-      <w:r>
-        <w:t xml:space="preserve"> main</w:t>
-      </w:r>
-      <w:r>
-        <w:t xml:space="preserve"> reason for focusing on IOS is because the client believes this is what most of the students will want to use but a</w:t>
-      </w:r>
-      <w:r>
-        <w:t>n</w:t>
-      </w:r>
-      <w:r>
-        <w:t xml:space="preserve"> </w:t>
-      </w:r>
-      <w:r>
-        <w:t>Android</w:t>
-      </w:r>
-      <w:r>
-        <w:t xml:space="preserve"> app will be strived for if possible.</w:t>
-      </w:r>
-      <w:r>
-        <w:t xml:space="preserve"> Another good reason to develop IOS is because of the amount of devices you create the app for is very limited, just versions of IPhone/IPad. This makes it easier to test and create interfaces as you are only doing it for a few devices unlike Android which has many different companies such as (</w:t>
-      </w:r>
-      <w:r>
-        <w:t>HTC, Samsung</w:t>
-      </w:r>
-      <w:r>
-        <w:t xml:space="preserve">, </w:t>
-      </w:r>
-      <w:proofErr w:type="gramStart"/>
-      <w:r>
-        <w:t>Sony</w:t>
-      </w:r>
-      <w:proofErr w:type="gramEnd"/>
-      <w:r>
-        <w:t xml:space="preserve"> etc.) which all have many versions of their devices with varying screen sizes and different versions of the operating systems</w:t>
-      </w:r>
-      <w:r>
-        <w:t xml:space="preserve"> </w:t>
-      </w:r>
-      <w:r>
-        <w:t>[5]</w:t>
-      </w:r>
-      <w:r>
-        <w:t xml:space="preserve">. </w:t>
-      </w:r>
-      <w:r>
-        <w:t>As this is quite a short term project IOS definitely seems like the best solution for this reason alone as it will be much faster and safer to create an high quality application that works on IOS devices. If there is time at the end an Android application will be made to a popular device and screen size but catering to all the devices on Android is out of the scope of this project.</w:t>
-      </w:r>
-    </w:p>
-    <w:p>
-      <w:pPr>
-        <w:pStyle w:val="Heading2"/>
-      </w:pPr>
-      <w:bookmarkStart w:id="5" w:name="_Toc411000857"/>
-      <w:r>
-        <w:t>How to demonstrate the quality of the solution</w:t>
-      </w:r>
-      <w:bookmarkEnd w:id="5"/>
     </w:p>
     <w:p>
       <w:r>
@@ -2988,117 +2978,117 @@
       <w:pPr>
         <w:pStyle w:val="Heading1"/>
       </w:pPr>
-      <w:bookmarkStart w:id="6" w:name="_Toc411000858"/>
+      <w:bookmarkStart w:id="5" w:name="_Toc411000858"/>
       <w:r>
         <w:lastRenderedPageBreak/>
         <w:t>Scope for this project</w:t>
       </w:r>
+      <w:bookmarkEnd w:id="5"/>
+    </w:p>
+    <w:p>
+      <w:r>
+        <w:t>The project will deli</w:t>
+      </w:r>
+      <w:r>
+        <w:t>ver a mobile application in</w:t>
+      </w:r>
+      <w:r>
+        <w:t xml:space="preserve"> IOS and</w:t>
+      </w:r>
+      <w:r>
+        <w:t xml:space="preserve"> possibly</w:t>
+      </w:r>
+      <w:r>
+        <w:t xml:space="preserve"> Android with the ability to update over the internet but be used offline. The project will also deliver </w:t>
+      </w:r>
+      <w:r>
+        <w:t>an</w:t>
+      </w:r>
+      <w:r>
+        <w:t xml:space="preserve"> admin system that the updates can be easily created without</w:t>
+      </w:r>
+      <w:r>
+        <w:t xml:space="preserve"> needing</w:t>
+      </w:r>
+      <w:r>
+        <w:t xml:space="preserve"> </w:t>
+      </w:r>
+      <w:r>
+        <w:t xml:space="preserve">knowledge of what is going on in the background. The admin system will be a webpage accessing a RESTful server. The mobile applications will also use the RESTful server to update. </w:t>
+      </w:r>
+      <w:r>
+        <w:t xml:space="preserve"> The main </w:t>
+      </w:r>
+      <w:r>
+        <w:t>clientele</w:t>
+      </w:r>
+      <w:r>
+        <w:t xml:space="preserve"> of the app will be student d</w:t>
+      </w:r>
+      <w:r>
+        <w:t>octors, other doctors needing this information</w:t>
+      </w:r>
+      <w:r>
+        <w:t xml:space="preserve"> and the client who requested the app. This app will be released on the app store</w:t>
+      </w:r>
+      <w:r>
+        <w:t>,</w:t>
+      </w:r>
+      <w:r>
+        <w:t xml:space="preserve"> if possible</w:t>
+      </w:r>
+      <w:r>
+        <w:t>,</w:t>
+      </w:r>
+      <w:r>
+        <w:t xml:space="preserve"> so many others interested in the field may also consume the information.</w:t>
+      </w:r>
+    </w:p>
+    <w:p>
+      <w:pPr>
+        <w:pStyle w:val="Heading2"/>
+      </w:pPr>
+      <w:bookmarkStart w:id="6" w:name="_Toc411000859"/>
+      <w:r>
+        <w:t>Aim</w:t>
+      </w:r>
       <w:bookmarkEnd w:id="6"/>
-    </w:p>
-    <w:p>
-      <w:r>
-        <w:t>The project will deli</w:t>
-      </w:r>
-      <w:r>
-        <w:t>ver a mobile application in</w:t>
-      </w:r>
-      <w:r>
-        <w:t xml:space="preserve"> IOS and</w:t>
-      </w:r>
-      <w:r>
-        <w:t xml:space="preserve"> possibly</w:t>
-      </w:r>
-      <w:r>
-        <w:t xml:space="preserve"> Android with the ability to update over the internet but be used offline. The project will also deliver </w:t>
-      </w:r>
-      <w:r>
-        <w:t>an</w:t>
-      </w:r>
-      <w:r>
-        <w:t xml:space="preserve"> admin system that the updates can be easily created without</w:t>
-      </w:r>
-      <w:r>
-        <w:t xml:space="preserve"> needing</w:t>
-      </w:r>
       <w:r>
         <w:t xml:space="preserve"> </w:t>
       </w:r>
-      <w:r>
-        <w:t xml:space="preserve">knowledge of what is going on in the background. The admin system will be a webpage accessing a RESTful server. The mobile applications will also use the RESTful server to update. </w:t>
-      </w:r>
-      <w:r>
-        <w:t xml:space="preserve"> The main </w:t>
-      </w:r>
-      <w:r>
-        <w:t>clientele</w:t>
-      </w:r>
-      <w:r>
-        <w:t xml:space="preserve"> of the app will be student d</w:t>
-      </w:r>
-      <w:r>
-        <w:t>octors, other doctors needing this information</w:t>
-      </w:r>
-      <w:r>
-        <w:t xml:space="preserve"> and the client who requested the app. This app will be released on the app store</w:t>
-      </w:r>
-      <w:r>
-        <w:t>,</w:t>
-      </w:r>
-      <w:r>
-        <w:t xml:space="preserve"> if possible</w:t>
-      </w:r>
-      <w:r>
-        <w:t>,</w:t>
-      </w:r>
-      <w:r>
-        <w:t xml:space="preserve"> so many others interested in the field may also consume the information.</w:t>
+    </w:p>
+    <w:p>
+      <w:r>
+        <w:t xml:space="preserve">The aim is to create mobile applications that are easy to use and enable health care professionals to quickly access information about antibiotics and pathogens. </w:t>
+      </w:r>
+      <w:r>
+        <w:t>Also to m</w:t>
+      </w:r>
+      <w:r>
+        <w:t xml:space="preserve">ake sure the system has a long life span and could be expanded to provide information on other types of drugs and diseases. This system should be a generic concept that could be applied to any set of drug and pathogens so could be used </w:t>
+      </w:r>
+      <w:r>
+        <w:t>widely</w:t>
+      </w:r>
+      <w:r>
+        <w:t xml:space="preserve"> by health care professionals and people interested in the field.  </w:t>
       </w:r>
     </w:p>
     <w:p>
       <w:pPr>
         <w:pStyle w:val="Heading2"/>
       </w:pPr>
-      <w:bookmarkStart w:id="7" w:name="_Toc411000859"/>
-      <w:r>
-        <w:t>Aim</w:t>
+      <w:bookmarkStart w:id="7" w:name="_Toc411000860"/>
+      <w:r>
+        <w:t>O</w:t>
+      </w:r>
+      <w:r>
+        <w:t>bjective</w:t>
+      </w:r>
+      <w:r>
+        <w:t>s</w:t>
       </w:r>
       <w:bookmarkEnd w:id="7"/>
-      <w:r>
-        <w:t xml:space="preserve"> </w:t>
-      </w:r>
-    </w:p>
-    <w:p>
-      <w:r>
-        <w:t xml:space="preserve">The aim is to create mobile applications that are easy to use and enable health care professionals to quickly access information about antibiotics and pathogens. </w:t>
-      </w:r>
-      <w:r>
-        <w:t>Also to m</w:t>
-      </w:r>
-      <w:r>
-        <w:t xml:space="preserve">ake sure the system has a long life span and could be expanded to provide information on other types of drugs and diseases. This system should be a generic concept that could be applied to any set of drug and pathogens so could be used </w:t>
-      </w:r>
-      <w:r>
-        <w:t>widely</w:t>
-      </w:r>
-      <w:r>
-        <w:t xml:space="preserve"> by health care professionals and people interested in the field.  </w:t>
-      </w:r>
-    </w:p>
-    <w:p>
-      <w:pPr>
-        <w:pStyle w:val="Heading2"/>
-      </w:pPr>
-      <w:bookmarkStart w:id="8" w:name="_Toc411000860"/>
-      <w:r>
-        <w:t>O</w:t>
-      </w:r>
-      <w:r>
-        <w:t>bjective</w:t>
-      </w:r>
-      <w:r>
-        <w:t>s</w:t>
-      </w:r>
-      <w:bookmarkEnd w:id="8"/>
     </w:p>
     <w:p>
       <w:r>
@@ -3120,13 +3110,8 @@
         <w:t>hosen operating systems are</w:t>
       </w:r>
       <w:r>
-        <w:t xml:space="preserve"> Apple and probably </w:t>
-      </w:r>
-      <w:proofErr w:type="gramStart"/>
-      <w:r>
-        <w:t>Android</w:t>
-      </w:r>
-      <w:proofErr w:type="gramEnd"/>
+        <w:t xml:space="preserve"> Apple and probably Android</w:t>
+      </w:r>
       <w:r>
         <w:t>,</w:t>
       </w:r>
@@ -3221,7 +3206,13 @@
         </w:numPr>
       </w:pPr>
       <w:r>
-        <w:t>Test Applications and perform evaluation. Add extras such as Android App or Graphics</w:t>
+        <w:t>Test Applications and perform evaluation</w:t>
+      </w:r>
+      <w:r>
+        <w:t xml:space="preserve"> this will be done with the help of student doctors supplied by the client</w:t>
+      </w:r>
+      <w:r>
+        <w:t>. Add extras such as Android App or Graphics</w:t>
       </w:r>
       <w:r>
         <w:t xml:space="preserve">. </w:t>
@@ -3231,11 +3222,11 @@
       <w:pPr>
         <w:pStyle w:val="Heading3"/>
       </w:pPr>
-      <w:bookmarkStart w:id="9" w:name="_Toc411000861"/>
+      <w:bookmarkStart w:id="8" w:name="_Toc411000861"/>
       <w:r>
         <w:t>Must Have:</w:t>
       </w:r>
-      <w:bookmarkEnd w:id="9"/>
+      <w:bookmarkEnd w:id="8"/>
     </w:p>
     <w:p>
       <w:pPr>
@@ -3298,11 +3289,11 @@
       <w:pPr>
         <w:pStyle w:val="Heading3"/>
       </w:pPr>
-      <w:bookmarkStart w:id="10" w:name="_Toc411000862"/>
+      <w:bookmarkStart w:id="9" w:name="_Toc411000862"/>
       <w:r>
         <w:t>Should Have:</w:t>
       </w:r>
-      <w:bookmarkEnd w:id="10"/>
+      <w:bookmarkEnd w:id="9"/>
     </w:p>
     <w:p>
       <w:pPr>
@@ -3344,11 +3335,11 @@
       <w:pPr>
         <w:pStyle w:val="Heading3"/>
       </w:pPr>
-      <w:bookmarkStart w:id="11" w:name="_Toc411000863"/>
+      <w:bookmarkStart w:id="10" w:name="_Toc411000863"/>
       <w:r>
         <w:t>Could Have:</w:t>
       </w:r>
-      <w:bookmarkEnd w:id="11"/>
+      <w:bookmarkEnd w:id="10"/>
     </w:p>
     <w:p>
       <w:pPr>
@@ -3394,7 +3385,7 @@
           <w:color w:val="auto"/>
         </w:rPr>
       </w:pPr>
-      <w:bookmarkStart w:id="12" w:name="_Toc411000864"/>
+      <w:bookmarkStart w:id="11" w:name="_Toc411000864"/>
       <w:r>
         <w:rPr>
           <w:rFonts w:ascii="Arial" w:hAnsi="Arial" w:cs="Arial"/>
@@ -3409,131 +3400,200 @@
         </w:rPr>
         <w:t>eliverables</w:t>
       </w:r>
+      <w:bookmarkEnd w:id="11"/>
+    </w:p>
+    <w:p>
+      <w:r>
+        <w:t>What I aim to deliver for the project:</w:t>
+      </w:r>
+    </w:p>
+    <w:p>
+      <w:pPr>
+        <w:pStyle w:val="ListParagraph"/>
+        <w:numPr>
+          <w:ilvl w:val="0"/>
+          <w:numId w:val="22"/>
+        </w:numPr>
+      </w:pPr>
+      <w:r>
+        <w:t>Comparison of</w:t>
+      </w:r>
+      <w:r>
+        <w:t xml:space="preserve"> server to mobile communication. This is to show the reason why I have chosen a REST </w:t>
+      </w:r>
+      <w:r>
+        <w:t>web service</w:t>
+      </w:r>
+      <w:r>
+        <w:t xml:space="preserve"> approach and justify why I think it is the best way to implement the server side of the application. </w:t>
+      </w:r>
+    </w:p>
+    <w:p>
+      <w:pPr>
+        <w:pStyle w:val="ListParagraph"/>
+        <w:numPr>
+          <w:ilvl w:val="0"/>
+          <w:numId w:val="22"/>
+        </w:numPr>
+      </w:pPr>
+      <w:r>
+        <w:t>Design documentation of the design process of the coding and user interface. This will be evidence of refining the requirements with the client to make sure everything is in the app that needs to be.</w:t>
+      </w:r>
+    </w:p>
+    <w:p>
+      <w:pPr>
+        <w:pStyle w:val="ListParagraph"/>
+        <w:numPr>
+          <w:ilvl w:val="0"/>
+          <w:numId w:val="22"/>
+        </w:numPr>
+      </w:pPr>
+      <w:r>
+        <w:t>Apple mobile app code, working application and documentation on how it works</w:t>
+      </w:r>
+      <w:r>
+        <w:t xml:space="preserve"> with the API</w:t>
+      </w:r>
+      <w:r>
+        <w:t xml:space="preserve">. </w:t>
+      </w:r>
+    </w:p>
+    <w:p>
+      <w:pPr>
+        <w:pStyle w:val="ListParagraph"/>
+        <w:numPr>
+          <w:ilvl w:val="0"/>
+          <w:numId w:val="22"/>
+        </w:numPr>
+      </w:pPr>
+      <w:r>
+        <w:t>The administration interfa</w:t>
+      </w:r>
+      <w:r>
+        <w:t>ce and application with code,</w:t>
+      </w:r>
+      <w:r>
+        <w:t xml:space="preserve"> documentation</w:t>
+      </w:r>
+      <w:r>
+        <w:t xml:space="preserve"> and how it works with the API</w:t>
+      </w:r>
+      <w:r>
+        <w:t>.</w:t>
+      </w:r>
+    </w:p>
+    <w:p>
+      <w:pPr>
+        <w:pStyle w:val="ListParagraph"/>
+        <w:numPr>
+          <w:ilvl w:val="0"/>
+          <w:numId w:val="22"/>
+        </w:numPr>
+      </w:pPr>
+      <w:r>
+        <w:t>The RESTful server/web service with API. The</w:t>
+      </w:r>
+      <w:r>
+        <w:t xml:space="preserve"> documentation to this is a crucial</w:t>
+      </w:r>
+      <w:r>
+        <w:t xml:space="preserve"> part of the system as well as the code and instructions on how to use it.</w:t>
+      </w:r>
+      <w:r>
+        <w:t xml:space="preserve"> </w:t>
+      </w:r>
+    </w:p>
+    <w:p>
+      <w:pPr>
+        <w:pStyle w:val="ListParagraph"/>
+        <w:numPr>
+          <w:ilvl w:val="0"/>
+          <w:numId w:val="22"/>
+        </w:numPr>
+      </w:pPr>
+      <w:r>
+        <w:t>If time allows the Android App with documentation.</w:t>
+      </w:r>
+    </w:p>
+    <w:p>
+      <w:pPr>
+        <w:pStyle w:val="ListParagraph"/>
+        <w:numPr>
+          <w:ilvl w:val="0"/>
+          <w:numId w:val="22"/>
+        </w:numPr>
+      </w:pPr>
+      <w:r>
+        <w:t xml:space="preserve">User </w:t>
+      </w:r>
+      <w:r>
+        <w:t>evaluation</w:t>
+      </w:r>
+      <w:r>
+        <w:t xml:space="preserve"> of the mobile application and expert </w:t>
+      </w:r>
+      <w:r>
+        <w:t>evaluation</w:t>
+      </w:r>
+      <w:r>
+        <w:t xml:space="preserve"> of the server and admin features.</w:t>
+      </w:r>
+    </w:p>
+    <w:p>
+      <w:pPr>
+        <w:pStyle w:val="Heading1"/>
+      </w:pPr>
+      <w:r>
+        <w:t xml:space="preserve"> </w:t>
+      </w:r>
+      <w:bookmarkStart w:id="12" w:name="_Toc411000865"/>
+      <w:r>
+        <w:t>Project schedule</w:t>
+      </w:r>
       <w:bookmarkEnd w:id="12"/>
     </w:p>
-    <w:p/>
-    <w:p>
-      <w:r>
-        <w:t>Comparison of</w:t>
-      </w:r>
-      <w:r>
-        <w:t xml:space="preserve"> server to mobile communication. This is to show the reason why I have chosen a REST </w:t>
-      </w:r>
-      <w:r>
-        <w:t>web service</w:t>
-      </w:r>
-      <w:r>
-        <w:t xml:space="preserve"> approach and justify why I think it is the best way to implement the server side of the application. </w:t>
-      </w:r>
-    </w:p>
-    <w:p>
-      <w:r>
-        <w:t>Design documentation of the design process of the coding and user interface. This will be evidence of refining the requirements with the client to make sure everything is in the app that needs to be.</w:t>
-      </w:r>
-    </w:p>
-    <w:p>
-      <w:r>
-        <w:t>Apple mobile app code, working application and documentation on how it works</w:t>
-      </w:r>
-      <w:r>
-        <w:t xml:space="preserve"> with the API</w:t>
-      </w:r>
-      <w:r>
-        <w:t xml:space="preserve">. </w:t>
-      </w:r>
-    </w:p>
-    <w:p>
-      <w:r>
-        <w:t>The administration interfa</w:t>
-      </w:r>
-      <w:r>
-        <w:t>ce and application with code,</w:t>
-      </w:r>
-      <w:r>
-        <w:t xml:space="preserve"> documentation</w:t>
-      </w:r>
-      <w:r>
-        <w:t xml:space="preserve"> and how it works with the API</w:t>
-      </w:r>
-      <w:r>
-        <w:t>.</w:t>
-      </w:r>
-    </w:p>
-    <w:p>
-      <w:r>
-        <w:t>The RESTful server/web service with API. The</w:t>
-      </w:r>
-      <w:r>
-        <w:t xml:space="preserve"> documentation to this is a crucial</w:t>
-      </w:r>
-      <w:r>
-        <w:t xml:space="preserve"> part of the system as well as the code and instructions on how to use it.</w:t>
-      </w:r>
-      <w:r>
-        <w:t xml:space="preserve"> </w:t>
-      </w:r>
-    </w:p>
-    <w:p>
-      <w:r>
-        <w:t>If time allows the Android App with documentation.</w:t>
-      </w:r>
-    </w:p>
-    <w:p/>
-    <w:p>
-      <w:pPr>
-        <w:pStyle w:val="Heading1"/>
-      </w:pPr>
-      <w:r>
-        <w:t xml:space="preserve"> </w:t>
-      </w:r>
-      <w:bookmarkStart w:id="13" w:name="_Toc411000865"/>
-      <w:r>
-        <w:t>Project schedule</w:t>
+    <w:p>
+      <w:pPr>
+        <w:pStyle w:val="Heading2"/>
+      </w:pPr>
+      <w:bookmarkStart w:id="13" w:name="_Toc411000866"/>
+      <w:r>
+        <w:t>Methodology</w:t>
       </w:r>
       <w:bookmarkEnd w:id="13"/>
     </w:p>
     <w:p>
+      <w:r>
+        <w:t>This project is planned</w:t>
+      </w:r>
+      <w:r>
+        <w:t xml:space="preserve"> to follow and agile methodology having each iteration producing some working software. </w:t>
+      </w:r>
+      <w:r>
+        <w:t xml:space="preserve">The reason for doing this is that working with a client plans can change often and following a waterfall approach it doesn’t allow for changes to the plan during implementation. I want </w:t>
+      </w:r>
+      <w:r>
+        <w:t>the</w:t>
+      </w:r>
+      <w:r>
+        <w:t xml:space="preserve"> ability to cater to the </w:t>
+      </w:r>
+      <w:r>
+        <w:t>client’s</w:t>
+      </w:r>
+      <w:r>
+        <w:t xml:space="preserve"> needs and change the project when needed to make sure the requirements they need are being met. </w:t>
+      </w:r>
+    </w:p>
+    <w:p>
       <w:pPr>
         <w:pStyle w:val="Heading2"/>
       </w:pPr>
-      <w:bookmarkStart w:id="14" w:name="_Toc411000866"/>
-      <w:r>
-        <w:t>Methodology</w:t>
+      <w:bookmarkStart w:id="14" w:name="_Toc411000867"/>
+      <w:r>
+        <w:t>Tasks, milestones and timeline</w:t>
       </w:r>
       <w:bookmarkEnd w:id="14"/>
-    </w:p>
-    <w:p>
-      <w:r>
-        <w:t>This project is planned</w:t>
-      </w:r>
-      <w:r>
-        <w:t xml:space="preserve"> to follow and agile methodology having each iteration producing some working software. </w:t>
-      </w:r>
-      <w:r>
-        <w:t xml:space="preserve">The reason for doing this is that working with a client plans can change often and following a waterfall approach it doesn’t allow for changes to the plan during implementation. I want </w:t>
-      </w:r>
-      <w:r>
-        <w:t>the</w:t>
-      </w:r>
-      <w:r>
-        <w:t xml:space="preserve"> ability to cater to the </w:t>
-      </w:r>
-      <w:r>
-        <w:t>client’s</w:t>
-      </w:r>
-      <w:r>
-        <w:t xml:space="preserve"> needs and change the project when needed to make sure the requirements they need are being met. </w:t>
-      </w:r>
-    </w:p>
-    <w:p>
-      <w:pPr>
-        <w:pStyle w:val="Heading2"/>
-      </w:pPr>
-      <w:bookmarkStart w:id="15" w:name="_Toc411000867"/>
-      <w:r>
-        <w:t>Tasks, milestones and timeline</w:t>
-      </w:r>
-      <w:bookmarkEnd w:id="15"/>
     </w:p>
     <w:p>
       <w:r>
@@ -3591,12 +3651,12 @@
       <w:pPr>
         <w:pStyle w:val="Heading2"/>
       </w:pPr>
-      <w:bookmarkStart w:id="16" w:name="_Toc411000868"/>
+      <w:bookmarkStart w:id="15" w:name="_Toc411000868"/>
       <w:r>
         <w:lastRenderedPageBreak/>
         <w:t>Risk assessment</w:t>
       </w:r>
-      <w:bookmarkEnd w:id="16"/>
+      <w:bookmarkEnd w:id="15"/>
       <w:r>
         <w:t xml:space="preserve"> </w:t>
       </w:r>
@@ -3982,11 +4042,11 @@
       <w:pPr>
         <w:pStyle w:val="Heading1"/>
       </w:pPr>
-      <w:bookmarkStart w:id="17" w:name="_Toc411000869"/>
+      <w:bookmarkStart w:id="16" w:name="_Toc411000869"/>
       <w:r>
         <w:t>References</w:t>
       </w:r>
-      <w:bookmarkEnd w:id="17"/>
+      <w:bookmarkEnd w:id="16"/>
     </w:p>
     <w:p>
       <w:pPr>
@@ -4058,10 +4118,10 @@
           <w:szCs w:val="20"/>
           <w:lang w:eastAsia="en-GB"/>
         </w:rPr>
-        <w:t xml:space="preserve"> 'Cross-Infection - Cystic Fibrosis Trust'. </w:t>
-      </w:r>
-      <w:proofErr w:type="spellStart"/>
-      <w:proofErr w:type="gramStart"/>
+        <w:t xml:space="preserve"> 'Cross-Infection - Cystic Fibrosis Trust'. N.p., 2015. </w:t>
+      </w:r>
+      <w:bookmarkStart w:id="17" w:name="_GoBack"/>
+      <w:bookmarkEnd w:id="17"/>
       <w:r>
         <w:rPr>
           <w:b/>
@@ -4069,18 +4129,7 @@
           <w:szCs w:val="20"/>
           <w:lang w:eastAsia="en-GB"/>
         </w:rPr>
-        <w:t>N.p</w:t>
-      </w:r>
-      <w:proofErr w:type="spellEnd"/>
-      <w:proofErr w:type="gramEnd"/>
-      <w:r>
-        <w:rPr>
-          <w:b/>
-          <w:sz w:val="20"/>
-          <w:szCs w:val="20"/>
-          <w:lang w:eastAsia="en-GB"/>
-        </w:rPr>
-        <w:t>., 2015. Web. 29 Jan. 2015.</w:t>
+        <w:t>Web. 29 Jan. 2015.</w:t>
       </w:r>
     </w:p>
     <w:p>
@@ -4107,25 +4156,7 @@
           <w:sz w:val="20"/>
           <w:szCs w:val="20"/>
         </w:rPr>
-        <w:t xml:space="preserve">Arthur, Charles. 'Three Graphs </w:t>
-      </w:r>
-      <w:proofErr w:type="gramStart"/>
-      <w:r>
-        <w:rPr>
-          <w:b/>
-          <w:sz w:val="20"/>
-          <w:szCs w:val="20"/>
-        </w:rPr>
-        <w:t>To</w:t>
-      </w:r>
-      <w:proofErr w:type="gramEnd"/>
-      <w:r>
-        <w:rPr>
-          <w:b/>
-          <w:sz w:val="20"/>
-          <w:szCs w:val="20"/>
-        </w:rPr>
-        <w:t xml:space="preserve"> Stop Smartphone Fans Fretting About 'Market Share''. </w:t>
+        <w:t>Arthur, Charles. 'Three Graphs To Stop Smartphone Fans Fretting About 'Market Share''. </w:t>
       </w:r>
       <w:r>
         <w:rPr>
@@ -4141,27 +4172,7 @@
           <w:sz w:val="20"/>
           <w:szCs w:val="20"/>
         </w:rPr>
-        <w:t xml:space="preserve"> Guardian. </w:t>
-      </w:r>
-      <w:proofErr w:type="spellStart"/>
-      <w:proofErr w:type="gramStart"/>
-      <w:r>
-        <w:rPr>
-          <w:b/>
-          <w:sz w:val="20"/>
-          <w:szCs w:val="20"/>
-        </w:rPr>
-        <w:t>N.p</w:t>
-      </w:r>
-      <w:proofErr w:type="spellEnd"/>
-      <w:proofErr w:type="gramEnd"/>
-      <w:r>
-        <w:rPr>
-          <w:b/>
-          <w:sz w:val="20"/>
-          <w:szCs w:val="20"/>
-        </w:rPr>
-        <w:t>., 2014. Web. 29 Jan. 2015.</w:t>
+        <w:t xml:space="preserve"> Guardian. N.p., 2014. Web. 29 Jan. 2015.</w:t>
       </w:r>
     </w:p>
     <w:p>
@@ -4198,29 +4209,7 @@
           <w:szCs w:val="20"/>
           <w:shd w:val="clear" w:color="auto" w:fill="FFFFFF"/>
         </w:rPr>
-        <w:t xml:space="preserve"> 'Operating System Market Share'. </w:t>
-      </w:r>
-      <w:proofErr w:type="spellStart"/>
-      <w:proofErr w:type="gramStart"/>
-      <w:r>
-        <w:rPr>
-          <w:b/>
-          <w:sz w:val="20"/>
-          <w:szCs w:val="20"/>
-          <w:shd w:val="clear" w:color="auto" w:fill="FFFFFF"/>
-        </w:rPr>
-        <w:t>N.p</w:t>
-      </w:r>
-      <w:proofErr w:type="spellEnd"/>
-      <w:proofErr w:type="gramEnd"/>
-      <w:r>
-        <w:rPr>
-          <w:b/>
-          <w:sz w:val="20"/>
-          <w:szCs w:val="20"/>
-          <w:shd w:val="clear" w:color="auto" w:fill="FFFFFF"/>
-        </w:rPr>
-        <w:t>., 2015. Web. 29 Jan. 2015.</w:t>
+        <w:t xml:space="preserve"> 'Operating System Market Share'. N.p., 2015. Web. 29 Jan. 2015.</w:t>
       </w:r>
     </w:p>
     <w:p>
@@ -4239,49 +4228,7 @@
           <w:szCs w:val="20"/>
           <w:lang w:eastAsia="en-GB"/>
         </w:rPr>
-        <w:t xml:space="preserve">[4]Taylor, Bryan. 'What Are The Advantages/Disadvantages Of Using REST API Over Native Libraries? - </w:t>
-      </w:r>
-      <w:proofErr w:type="spellStart"/>
-      <w:r>
-        <w:rPr>
-          <w:b/>
-          <w:sz w:val="20"/>
-          <w:szCs w:val="20"/>
-          <w:lang w:eastAsia="en-GB"/>
-        </w:rPr>
-        <w:t>Quora</w:t>
-      </w:r>
-      <w:proofErr w:type="spellEnd"/>
-      <w:r>
-        <w:rPr>
-          <w:b/>
-          <w:sz w:val="20"/>
-          <w:szCs w:val="20"/>
-          <w:lang w:eastAsia="en-GB"/>
-        </w:rPr>
-        <w:t xml:space="preserve">'. Quora.com. </w:t>
-      </w:r>
-      <w:proofErr w:type="spellStart"/>
-      <w:proofErr w:type="gramStart"/>
-      <w:r>
-        <w:rPr>
-          <w:b/>
-          <w:sz w:val="20"/>
-          <w:szCs w:val="20"/>
-          <w:lang w:eastAsia="en-GB"/>
-        </w:rPr>
-        <w:t>N.p</w:t>
-      </w:r>
-      <w:proofErr w:type="spellEnd"/>
-      <w:proofErr w:type="gramEnd"/>
-      <w:r>
-        <w:rPr>
-          <w:b/>
-          <w:sz w:val="20"/>
-          <w:szCs w:val="20"/>
-          <w:lang w:eastAsia="en-GB"/>
-        </w:rPr>
-        <w:t>., 2015. Web. 10 Feb. 2015.</w:t>
+        <w:t>[4]Taylor, Bryan. 'What Are The Advantages/Disadvantages Of Using REST API Over Native Libraries? - Quora'. Quora.com. N.p., 2015. Web. 10 Feb. 2015.</w:t>
       </w:r>
     </w:p>
     <w:p>
@@ -4307,41 +4254,13 @@
         </w:rPr>
         <w:t xml:space="preserve"> </w:t>
       </w:r>
-      <w:proofErr w:type="spellStart"/>
       <w:r>
         <w:rPr>
           <w:b/>
           <w:sz w:val="20"/>
           <w:szCs w:val="20"/>
         </w:rPr>
-        <w:t>Hata</w:t>
-      </w:r>
-      <w:proofErr w:type="spellEnd"/>
-      <w:r>
-        <w:rPr>
-          <w:b/>
-          <w:sz w:val="20"/>
-          <w:szCs w:val="20"/>
-        </w:rPr>
-        <w:t xml:space="preserve">, </w:t>
-      </w:r>
-      <w:proofErr w:type="spellStart"/>
-      <w:r>
-        <w:rPr>
-          <w:b/>
-          <w:sz w:val="20"/>
-          <w:szCs w:val="20"/>
-        </w:rPr>
-        <w:t>Kosuke</w:t>
-      </w:r>
-      <w:proofErr w:type="spellEnd"/>
-      <w:r>
-        <w:rPr>
-          <w:b/>
-          <w:sz w:val="20"/>
-          <w:szCs w:val="20"/>
-        </w:rPr>
-        <w:t xml:space="preserve">. 'Why Do Mobile App Developers Tend To Build On </w:t>
+        <w:t xml:space="preserve">Hata, Kosuke. 'Why Do Mobile App Developers Tend To Build On </w:t>
       </w:r>
       <w:r>
         <w:rPr>
@@ -4357,45 +4276,7 @@
           <w:sz w:val="20"/>
           <w:szCs w:val="20"/>
         </w:rPr>
-        <w:t xml:space="preserve"> First Rather Than Other Platforms Like Android? - </w:t>
-      </w:r>
-      <w:proofErr w:type="spellStart"/>
-      <w:r>
-        <w:rPr>
-          <w:b/>
-          <w:sz w:val="20"/>
-          <w:szCs w:val="20"/>
-        </w:rPr>
-        <w:t>Quora</w:t>
-      </w:r>
-      <w:proofErr w:type="spellEnd"/>
-      <w:r>
-        <w:rPr>
-          <w:b/>
-          <w:sz w:val="20"/>
-          <w:szCs w:val="20"/>
-        </w:rPr>
-        <w:t xml:space="preserve">'. Quora.com. </w:t>
-      </w:r>
-      <w:proofErr w:type="spellStart"/>
-      <w:proofErr w:type="gramStart"/>
-      <w:r>
-        <w:rPr>
-          <w:b/>
-          <w:sz w:val="20"/>
-          <w:szCs w:val="20"/>
-        </w:rPr>
-        <w:t>N.p</w:t>
-      </w:r>
-      <w:proofErr w:type="spellEnd"/>
-      <w:proofErr w:type="gramEnd"/>
-      <w:r>
-        <w:rPr>
-          <w:b/>
-          <w:sz w:val="20"/>
-          <w:szCs w:val="20"/>
-        </w:rPr>
-        <w:t>., 2015. Web. 11 Feb. 2015.</w:t>
+        <w:t xml:space="preserve"> First Rather Than Other Platforms Like Android? - Quora'. Quora.com. N.p., 2015. Web. 11 Feb. 2015.</w:t>
       </w:r>
     </w:p>
     <w:p>
@@ -5223,6 +5104,119 @@
     </w:lvl>
   </w:abstractNum>
   <w:abstractNum w:abstractNumId="6">
+    <w:nsid w:val="366C09F1"/>
+    <w:multiLevelType w:val="hybridMultilevel"/>
+    <w:tmpl w:val="0B0E7ABA"/>
+    <w:lvl w:ilvl="0" w:tplc="08090001">
+      <w:start w:val="1"/>
+      <w:numFmt w:val="bullet"/>
+      <w:lvlText w:val=""/>
+      <w:lvlJc w:val="left"/>
+      <w:pPr>
+        <w:ind w:left="720" w:hanging="360"/>
+      </w:pPr>
+      <w:rPr>
+        <w:rFonts w:ascii="Symbol" w:hAnsi="Symbol" w:hint="default"/>
+      </w:rPr>
+    </w:lvl>
+    <w:lvl w:ilvl="1" w:tplc="08090003" w:tentative="1">
+      <w:start w:val="1"/>
+      <w:numFmt w:val="bullet"/>
+      <w:lvlText w:val="o"/>
+      <w:lvlJc w:val="left"/>
+      <w:pPr>
+        <w:ind w:left="1440" w:hanging="360"/>
+      </w:pPr>
+      <w:rPr>
+        <w:rFonts w:ascii="Courier New" w:hAnsi="Courier New" w:cs="Courier New" w:hint="default"/>
+      </w:rPr>
+    </w:lvl>
+    <w:lvl w:ilvl="2" w:tplc="08090005" w:tentative="1">
+      <w:start w:val="1"/>
+      <w:numFmt w:val="bullet"/>
+      <w:lvlText w:val=""/>
+      <w:lvlJc w:val="left"/>
+      <w:pPr>
+        <w:ind w:left="2160" w:hanging="360"/>
+      </w:pPr>
+      <w:rPr>
+        <w:rFonts w:ascii="Wingdings" w:hAnsi="Wingdings" w:hint="default"/>
+      </w:rPr>
+    </w:lvl>
+    <w:lvl w:ilvl="3" w:tplc="08090001" w:tentative="1">
+      <w:start w:val="1"/>
+      <w:numFmt w:val="bullet"/>
+      <w:lvlText w:val=""/>
+      <w:lvlJc w:val="left"/>
+      <w:pPr>
+        <w:ind w:left="2880" w:hanging="360"/>
+      </w:pPr>
+      <w:rPr>
+        <w:rFonts w:ascii="Symbol" w:hAnsi="Symbol" w:hint="default"/>
+      </w:rPr>
+    </w:lvl>
+    <w:lvl w:ilvl="4" w:tplc="08090003" w:tentative="1">
+      <w:start w:val="1"/>
+      <w:numFmt w:val="bullet"/>
+      <w:lvlText w:val="o"/>
+      <w:lvlJc w:val="left"/>
+      <w:pPr>
+        <w:ind w:left="3600" w:hanging="360"/>
+      </w:pPr>
+      <w:rPr>
+        <w:rFonts w:ascii="Courier New" w:hAnsi="Courier New" w:cs="Courier New" w:hint="default"/>
+      </w:rPr>
+    </w:lvl>
+    <w:lvl w:ilvl="5" w:tplc="08090005" w:tentative="1">
+      <w:start w:val="1"/>
+      <w:numFmt w:val="bullet"/>
+      <w:lvlText w:val=""/>
+      <w:lvlJc w:val="left"/>
+      <w:pPr>
+        <w:ind w:left="4320" w:hanging="360"/>
+      </w:pPr>
+      <w:rPr>
+        <w:rFonts w:ascii="Wingdings" w:hAnsi="Wingdings" w:hint="default"/>
+      </w:rPr>
+    </w:lvl>
+    <w:lvl w:ilvl="6" w:tplc="08090001" w:tentative="1">
+      <w:start w:val="1"/>
+      <w:numFmt w:val="bullet"/>
+      <w:lvlText w:val=""/>
+      <w:lvlJc w:val="left"/>
+      <w:pPr>
+        <w:ind w:left="5040" w:hanging="360"/>
+      </w:pPr>
+      <w:rPr>
+        <w:rFonts w:ascii="Symbol" w:hAnsi="Symbol" w:hint="default"/>
+      </w:rPr>
+    </w:lvl>
+    <w:lvl w:ilvl="7" w:tplc="08090003" w:tentative="1">
+      <w:start w:val="1"/>
+      <w:numFmt w:val="bullet"/>
+      <w:lvlText w:val="o"/>
+      <w:lvlJc w:val="left"/>
+      <w:pPr>
+        <w:ind w:left="5760" w:hanging="360"/>
+      </w:pPr>
+      <w:rPr>
+        <w:rFonts w:ascii="Courier New" w:hAnsi="Courier New" w:cs="Courier New" w:hint="default"/>
+      </w:rPr>
+    </w:lvl>
+    <w:lvl w:ilvl="8" w:tplc="08090005" w:tentative="1">
+      <w:start w:val="1"/>
+      <w:numFmt w:val="bullet"/>
+      <w:lvlText w:val=""/>
+      <w:lvlJc w:val="left"/>
+      <w:pPr>
+        <w:ind w:left="6480" w:hanging="360"/>
+      </w:pPr>
+      <w:rPr>
+        <w:rFonts w:ascii="Wingdings" w:hAnsi="Wingdings" w:hint="default"/>
+      </w:rPr>
+    </w:lvl>
+  </w:abstractNum>
+  <w:abstractNum w:abstractNumId="7">
     <w:nsid w:val="413A0BD5"/>
     <w:multiLevelType w:val="hybridMultilevel"/>
     <w:tmpl w:val="5CA0CDA4"/>
@@ -5334,7 +5328,7 @@
       </w:rPr>
     </w:lvl>
   </w:abstractNum>
-  <w:abstractNum w:abstractNumId="7">
+  <w:abstractNum w:abstractNumId="8">
     <w:nsid w:val="4B596AE9"/>
     <w:multiLevelType w:val="hybridMultilevel"/>
     <w:tmpl w:val="84A63B4A"/>
@@ -5447,7 +5441,7 @@
       </w:rPr>
     </w:lvl>
   </w:abstractNum>
-  <w:abstractNum w:abstractNumId="8">
+  <w:abstractNum w:abstractNumId="9">
     <w:nsid w:val="51B4377C"/>
     <w:multiLevelType w:val="hybridMultilevel"/>
     <w:tmpl w:val="88605480"/>
@@ -5560,7 +5554,7 @@
       </w:rPr>
     </w:lvl>
   </w:abstractNum>
-  <w:abstractNum w:abstractNumId="9">
+  <w:abstractNum w:abstractNumId="10">
     <w:nsid w:val="582C68CF"/>
     <w:multiLevelType w:val="multilevel"/>
     <w:tmpl w:val="2B6C11F6"/>
@@ -5709,7 +5703,7 @@
       </w:rPr>
     </w:lvl>
   </w:abstractNum>
-  <w:abstractNum w:abstractNumId="10">
+  <w:abstractNum w:abstractNumId="11">
     <w:nsid w:val="790A57BA"/>
     <w:multiLevelType w:val="hybridMultilevel"/>
     <w:tmpl w:val="833CF914"/>
@@ -5822,7 +5816,7 @@
       </w:rPr>
     </w:lvl>
   </w:abstractNum>
-  <w:abstractNum w:abstractNumId="11">
+  <w:abstractNum w:abstractNumId="12">
     <w:nsid w:val="7F8F632F"/>
     <w:multiLevelType w:val="hybridMultilevel"/>
     <w:tmpl w:val="82241728"/>
@@ -5939,13 +5933,13 @@
     <w:abstractNumId w:val="3"/>
   </w:num>
   <w:num w:numId="2">
-    <w:abstractNumId w:val="9"/>
+    <w:abstractNumId w:val="10"/>
   </w:num>
   <w:num w:numId="3">
     <w:abstractNumId w:val="1"/>
   </w:num>
   <w:num w:numId="4">
-    <w:abstractNumId w:val="6"/>
+    <w:abstractNumId w:val="7"/>
   </w:num>
   <w:num w:numId="5">
     <w:abstractNumId w:val="2"/>
@@ -5978,10 +5972,10 @@
     <w:abstractNumId w:val="2"/>
   </w:num>
   <w:num w:numId="15">
-    <w:abstractNumId w:val="8"/>
+    <w:abstractNumId w:val="9"/>
   </w:num>
   <w:num w:numId="16">
-    <w:abstractNumId w:val="11"/>
+    <w:abstractNumId w:val="12"/>
   </w:num>
   <w:num w:numId="17">
     <w:abstractNumId w:val="4"/>
@@ -5990,13 +5984,16 @@
     <w:abstractNumId w:val="0"/>
   </w:num>
   <w:num w:numId="19">
-    <w:abstractNumId w:val="7"/>
+    <w:abstractNumId w:val="8"/>
   </w:num>
   <w:num w:numId="20">
     <w:abstractNumId w:val="5"/>
   </w:num>
   <w:num w:numId="21">
-    <w:abstractNumId w:val="10"/>
+    <w:abstractNumId w:val="11"/>
+  </w:num>
+  <w:num w:numId="22">
+    <w:abstractNumId w:val="6"/>
   </w:num>
 </w:numbering>
 </file>
@@ -7571,7 +7568,7 @@
 </file>
 
 <file path=customXml/itemProps1.xml><?xml version="1.0" encoding="utf-8"?>
-<ds:datastoreItem xmlns:ds="http://schemas.openxmlformats.org/officeDocument/2006/customXml" ds:itemID="{1AD52C5F-1153-41AC-AAA8-CFA97ED98A3F}">
+<ds:datastoreItem xmlns:ds="http://schemas.openxmlformats.org/officeDocument/2006/customXml" ds:itemID="{44670782-CD80-477C-9AAC-414D8F8E9DF5}">
   <ds:schemaRefs>
     <ds:schemaRef ds:uri="http://schemas.openxmlformats.org/officeDocument/2006/bibliography"/>
   </ds:schemaRefs>

</xml_diff>